<commit_message>
updated repo with 2019 teaching code PFC1
</commit_message>
<xml_diff>
--- a/Doc/Problem with Saliency Code.docx
+++ b/Doc/Problem with Saliency Code.docx
@@ -27,38 +27,314 @@
     <w:p>
       <w:pPr>
         <w:jc w:val="center"/>
+      </w:pPr>
+      <w:r>
+        <w:t>Phil Culverhouse</w:t>
+      </w:r>
+      <w:r>
+        <w:t>, James Rogers</w:t>
+      </w:r>
+    </w:p>
+    <w:p>
+      <w:pPr>
+        <w:jc w:val="center"/>
+      </w:pPr>
+      <w:r>
+        <w:t>CRNS, University of Plymouth</w:t>
+      </w:r>
+      <w:r>
+        <w:br/>
+        <w:t>UK</w:t>
+      </w:r>
+    </w:p>
+    <w:p/>
+    <w:p>
+      <w:r>
+        <w:t>The Itti &amp; Koch model of saliency (</w:t>
+      </w:r>
+      <w:r>
+        <w:rPr>
+          <w:bCs/>
+        </w:rPr>
+        <w:t>See Fig. 1)</w:t>
+      </w:r>
+      <w:r>
         <w:rPr>
           <w:b/>
-        </w:rPr>
-      </w:pPr>
-      <w:r>
-        <w:rPr>
+          <w:bCs/>
+        </w:rPr>
+        <w:t xml:space="preserve"> </w:t>
+      </w:r>
+      <w:r>
+        <w:t>employs saccadic eye control. The OWL has saccadic control because of the steerable eyes</w:t>
+      </w:r>
+      <w:r>
+        <w:t xml:space="preserve"> (see Rogers et al. 201</w:t>
+      </w:r>
+      <w:r>
+        <w:t>7</w:t>
+      </w:r>
+      <w:r>
+        <w:t>)</w:t>
+      </w:r>
+      <w:r>
+        <w:t xml:space="preserve">. In addition, the OWL has neck rotate so we have </w:t>
+      </w:r>
+      <w:r>
+        <w:t>augmented the Itti &amp; Koch model to possess</w:t>
+      </w:r>
+      <w:r>
+        <w:t xml:space="preserve"> an egocentric view of the OWL’s world </w:t>
+      </w:r>
+      <w:r>
+        <w:t>using the neck</w:t>
+      </w:r>
+      <w:r>
+        <w:t xml:space="preserve"> 160</w:t>
+      </w:r>
+      <w:r>
+        <w:sym w:font="Symbol" w:char="F0B0"/>
+      </w:r>
+      <w:r>
+        <w:t xml:space="preserve"> pan</w:t>
+      </w:r>
+      <w:r>
+        <w:t xml:space="preserve"> capability. See </w:t>
+      </w:r>
+      <w:r>
+        <w:t>PlymouthOWLRobot-attention-model-example</w:t>
+      </w:r>
+      <w:r>
+        <w:t>.mkv video example in the Github archive</w:t>
+      </w:r>
+      <w:r>
+        <w:t xml:space="preserve"> (</w:t>
+      </w:r>
+      <w:hyperlink r:id="rId4" w:history="1">
+        <w:r>
+          <w:rPr>
+            <w:rStyle w:val="Hyperlink"/>
+          </w:rPr>
+          <w:t>https://github.com/pculverhouse/plymouth-owl</w:t>
+        </w:r>
+      </w:hyperlink>
+      <w:r>
+        <w:t>).</w:t>
+      </w:r>
+    </w:p>
+    <w:p>
+      <w:r>
+        <w:t xml:space="preserve"> </w:t>
+      </w:r>
+    </w:p>
+    <w:p>
+      <w:pPr>
+        <w:rPr>
+          <w:lang w:val="en-US"/>
+        </w:rPr>
+      </w:pPr>
+      <w:r>
+        <w:t>The Pan</w:t>
+      </w:r>
+      <w:r>
+        <w:t xml:space="preserve"> </w:t>
+      </w:r>
+      <w:r>
+        <w:t>View window shows the individual saccade gazes overlaid on a world-view map</w:t>
+      </w:r>
+      <w:r>
+        <w:rPr>
+          <w:lang w:val="en-US"/>
+        </w:rPr>
+        <w:t xml:space="preserve"> that is egocentric to the OWL. It is not updated properly, as the OWL moves it gaze around its world driven by the saliency map.</w:t>
+      </w:r>
+      <w:r>
+        <w:rPr>
+          <w:lang w:val="en-US"/>
+        </w:rPr>
+        <w:t xml:space="preserve"> The default saliency map has one feature map encoded for low pass filtered image intensity. As can be seen from Fig.1 the saliency model has more feature maps contributing to the overall saliency analysis of the scene. Unfortunately, the more feature maps that are added to the software implementation, the slower the model runs. This has an impact on delays within the camera video stream.</w:t>
+      </w:r>
+    </w:p>
+    <w:p>
+      <w:pPr>
+        <w:rPr>
+          <w:lang w:val="en-US"/>
+        </w:rPr>
+      </w:pPr>
+    </w:p>
+    <w:p>
+      <w:pPr>
+        <w:shd w:val="clear" w:color="auto" w:fill="FFFFFF"/>
+        <w:jc w:val="center"/>
+        <w:rPr>
+          <w:rFonts w:ascii="Times New Roman" w:eastAsia="Times New Roman" w:hAnsi="Times New Roman" w:cs="Times New Roman"/>
+        </w:rPr>
+      </w:pPr>
+      <w:r>
+        <w:rPr>
+          <w:rFonts w:ascii="Times New Roman" w:eastAsia="Times New Roman" w:hAnsi="Times New Roman" w:cs="Times New Roman"/>
+        </w:rPr>
+        <w:fldChar w:fldCharType="begin"/>
+      </w:r>
+      <w:r>
+        <w:rPr>
+          <w:rFonts w:ascii="Times New Roman" w:eastAsia="Times New Roman" w:hAnsi="Times New Roman" w:cs="Times New Roman"/>
+        </w:rPr>
+        <w:instrText xml:space="preserve"> INCLUDEPICTURE "/var/folders/2t/p6wzf3y91ndfkfdl6r14h_cw0000gn/T/com.microsoft.Word/WebArchiveCopyPasteTempFiles/page55image57547472" \* MERGEFORMATINET </w:instrText>
+      </w:r>
+      <w:r>
+        <w:rPr>
+          <w:rFonts w:ascii="Times New Roman" w:eastAsia="Times New Roman" w:hAnsi="Times New Roman" w:cs="Times New Roman"/>
+        </w:rPr>
+        <w:fldChar w:fldCharType="separate"/>
+      </w:r>
+      <w:r>
+        <w:rPr>
+          <w:rFonts w:ascii="Times New Roman" w:eastAsia="Times New Roman" w:hAnsi="Times New Roman" w:cs="Times New Roman"/>
+          <w:noProof/>
+        </w:rPr>
+        <w:drawing>
+          <wp:inline distT="0" distB="0" distL="0" distR="0" wp14:anchorId="478BF55D" wp14:editId="5665A8A9">
+            <wp:extent cx="3228340" cy="2701925"/>
+            <wp:effectExtent l="0" t="0" r="0" b="3175"/>
+            <wp:docPr id="1" name="Picture 1" descr="page55image57547472"/>
+            <wp:cNvGraphicFramePr>
+              <a:graphicFrameLocks xmlns:a="http://schemas.openxmlformats.org/drawingml/2006/main" noChangeAspect="1"/>
+            </wp:cNvGraphicFramePr>
+            <a:graphic xmlns:a="http://schemas.openxmlformats.org/drawingml/2006/main">
+              <a:graphicData uri="http://schemas.openxmlformats.org/drawingml/2006/picture">
+                <pic:pic xmlns:pic="http://schemas.openxmlformats.org/drawingml/2006/picture">
+                  <pic:nvPicPr>
+                    <pic:cNvPr id="0" name="Picture 1" descr="page55image57547472"/>
+                    <pic:cNvPicPr>
+                      <a:picLocks noChangeAspect="1" noChangeArrowheads="1"/>
+                    </pic:cNvPicPr>
+                  </pic:nvPicPr>
+                  <pic:blipFill>
+                    <a:blip r:embed="rId5" cstate="print">
+                      <a:extLst>
+                        <a:ext uri="{28A0092B-C50C-407E-A947-70E740481C1C}">
+                          <a14:useLocalDpi xmlns:a14="http://schemas.microsoft.com/office/drawing/2010/main" val="0"/>
+                        </a:ext>
+                      </a:extLst>
+                    </a:blip>
+                    <a:srcRect/>
+                    <a:stretch>
+                      <a:fillRect/>
+                    </a:stretch>
+                  </pic:blipFill>
+                  <pic:spPr bwMode="auto">
+                    <a:xfrm>
+                      <a:off x="0" y="0"/>
+                      <a:ext cx="3228340" cy="2701925"/>
+                    </a:xfrm>
+                    <a:prstGeom prst="rect">
+                      <a:avLst/>
+                    </a:prstGeom>
+                    <a:noFill/>
+                    <a:ln>
+                      <a:noFill/>
+                    </a:ln>
+                  </pic:spPr>
+                </pic:pic>
+              </a:graphicData>
+            </a:graphic>
+          </wp:inline>
+        </w:drawing>
+      </w:r>
+      <w:r>
+        <w:rPr>
+          <w:rFonts w:ascii="Times New Roman" w:eastAsia="Times New Roman" w:hAnsi="Times New Roman" w:cs="Times New Roman"/>
+        </w:rPr>
+        <w:fldChar w:fldCharType="end"/>
+      </w:r>
+      <w:r>
+        <w:rPr>
+          <w:rFonts w:ascii="Times New Roman" w:eastAsia="Times New Roman" w:hAnsi="Times New Roman" w:cs="Times New Roman"/>
+        </w:rPr>
+        <w:br/>
+      </w:r>
+      <w:r>
+        <w:rPr>
+          <w:rFonts w:ascii="TimesNewRomanPS" w:eastAsia="Times New Roman" w:hAnsi="TimesNewRomanPS" w:cs="Times New Roman"/>
           <w:b/>
-        </w:rPr>
-        <w:t>Phil Culverhouse</w:t>
-      </w:r>
-      <w:r>
-        <w:rPr>
-          <w:b/>
-        </w:rPr>
-        <w:t>, James Rogers</w:t>
-      </w:r>
-    </w:p>
-    <w:p/>
-    <w:p>
-      <w:pPr>
-        <w:rPr>
-          <w:lang w:val="en-US"/>
-        </w:rPr>
-      </w:pPr>
-      <w:r>
-        <w:t>The PanView window shows the individual saccade gazes overlaid on a world-view map</w:t>
-      </w:r>
-      <w:r>
-        <w:rPr>
-          <w:lang w:val="en-US"/>
-        </w:rPr>
-        <w:t xml:space="preserve"> that is egocentric to the OWL. It is not updated properly, as the OWL moves it gaze around its world driven by the saliency map.</w:t>
+          <w:bCs/>
+          <w:sz w:val="16"/>
+          <w:szCs w:val="16"/>
+        </w:rPr>
+        <w:t xml:space="preserve">Figure 1. </w:t>
+      </w:r>
+      <w:r>
+        <w:rPr>
+          <w:rFonts w:ascii="TimesNewRomanPSMT" w:eastAsia="Times New Roman" w:hAnsi="TimesNewRomanPSMT" w:cs="Times New Roman"/>
+          <w:sz w:val="18"/>
+          <w:szCs w:val="18"/>
+        </w:rPr>
+        <w:t>Schematic of Itti's salience model. Figure from</w:t>
+      </w:r>
+      <w:r>
+        <w:rPr>
+          <w:rFonts w:ascii="TimesNewRomanPSMT" w:eastAsia="Times New Roman" w:hAnsi="TimesNewRomanPSMT" w:cs="Times New Roman"/>
+          <w:sz w:val="18"/>
+          <w:szCs w:val="18"/>
+        </w:rPr>
+        <w:t xml:space="preserve"> </w:t>
+      </w:r>
+      <w:r>
+        <w:rPr>
+          <w:rFonts w:ascii="TimesNewRomanPSMT" w:eastAsia="Times New Roman" w:hAnsi="TimesNewRomanPSMT" w:cs="Times New Roman"/>
+          <w:sz w:val="18"/>
+          <w:szCs w:val="18"/>
+        </w:rPr>
+        <w:t>Tatler</w:t>
+      </w:r>
+      <w:r>
+        <w:rPr>
+          <w:rFonts w:ascii="TimesNewRomanPSMT" w:eastAsia="Times New Roman" w:hAnsi="TimesNewRomanPSMT" w:cs="Times New Roman"/>
+          <w:sz w:val="18"/>
+          <w:szCs w:val="18"/>
+        </w:rPr>
+        <w:t xml:space="preserve"> et al. </w:t>
+      </w:r>
+      <w:r>
+        <w:rPr>
+          <w:rFonts w:ascii="TimesNewRomanPSMT" w:eastAsia="Times New Roman" w:hAnsi="TimesNewRomanPSMT" w:cs="Times New Roman"/>
+          <w:sz w:val="18"/>
+          <w:szCs w:val="18"/>
+        </w:rPr>
+        <w:t>(20</w:t>
+      </w:r>
+      <w:r>
+        <w:rPr>
+          <w:rFonts w:ascii="TimesNewRomanPSMT" w:eastAsia="Times New Roman" w:hAnsi="TimesNewRomanPSMT" w:cs="Times New Roman"/>
+          <w:sz w:val="18"/>
+          <w:szCs w:val="18"/>
+        </w:rPr>
+        <w:t>11</w:t>
+      </w:r>
+      <w:r>
+        <w:rPr>
+          <w:rFonts w:ascii="TimesNewRomanPSMT" w:eastAsia="Times New Roman" w:hAnsi="TimesNewRomanPSMT" w:cs="Times New Roman"/>
+          <w:sz w:val="18"/>
+          <w:szCs w:val="18"/>
+        </w:rPr>
+        <w:t xml:space="preserve">); </w:t>
+      </w:r>
+      <w:r>
+        <w:rPr>
+          <w:rFonts w:ascii="TimesNewRomanPSMT" w:eastAsia="Times New Roman" w:hAnsi="TimesNewRomanPSMT" w:cs="Times New Roman"/>
+          <w:sz w:val="18"/>
+          <w:szCs w:val="18"/>
+        </w:rPr>
+        <w:br/>
+      </w:r>
+      <w:r>
+        <w:rPr>
+          <w:rFonts w:ascii="TimesNewRomanPSMT" w:eastAsia="Times New Roman" w:hAnsi="TimesNewRomanPSMT" w:cs="Times New Roman"/>
+          <w:sz w:val="18"/>
+          <w:szCs w:val="18"/>
+        </w:rPr>
+        <w:t>redrawn from Itti and Koch (2000).</w:t>
       </w:r>
     </w:p>
     <w:p>
@@ -142,58 +418,20 @@
         <w:rPr>
           <w:lang w:val="en-US"/>
         </w:rPr>
-        <w:t>Unfortunately, there is no buffer flush function in VideoCapture devices. So we have to emulate the flush function. Check out lines 176-180 shown in Code Snippet 1.</w:t>
-      </w:r>
-    </w:p>
-    <w:p>
-      <w:pPr>
-        <w:tabs>
-          <w:tab w:val="left" w:pos="916"/>
-          <w:tab w:val="left" w:pos="1832"/>
-          <w:tab w:val="left" w:pos="2748"/>
-          <w:tab w:val="left" w:pos="3664"/>
-          <w:tab w:val="left" w:pos="4580"/>
-          <w:tab w:val="left" w:pos="5496"/>
-          <w:tab w:val="left" w:pos="6412"/>
-          <w:tab w:val="left" w:pos="7328"/>
-          <w:tab w:val="left" w:pos="8244"/>
-          <w:tab w:val="left" w:pos="9160"/>
-          <w:tab w:val="left" w:pos="10076"/>
-          <w:tab w:val="left" w:pos="10992"/>
-          <w:tab w:val="left" w:pos="11908"/>
-          <w:tab w:val="left" w:pos="12824"/>
-          <w:tab w:val="left" w:pos="13740"/>
-          <w:tab w:val="left" w:pos="14656"/>
-        </w:tabs>
-        <w:rPr>
-          <w:lang w:val="en-US"/>
-        </w:rPr>
-      </w:pPr>
-    </w:p>
-    <w:p>
-      <w:pPr>
-        <w:tabs>
-          <w:tab w:val="left" w:pos="916"/>
-          <w:tab w:val="left" w:pos="1832"/>
-          <w:tab w:val="left" w:pos="2748"/>
-          <w:tab w:val="left" w:pos="3664"/>
-          <w:tab w:val="left" w:pos="4580"/>
-          <w:tab w:val="left" w:pos="5496"/>
-          <w:tab w:val="left" w:pos="6412"/>
-          <w:tab w:val="left" w:pos="7328"/>
-          <w:tab w:val="left" w:pos="8244"/>
-          <w:tab w:val="left" w:pos="9160"/>
-          <w:tab w:val="left" w:pos="10076"/>
-          <w:tab w:val="left" w:pos="10992"/>
-          <w:tab w:val="left" w:pos="11908"/>
-          <w:tab w:val="left" w:pos="12824"/>
-          <w:tab w:val="left" w:pos="13740"/>
-          <w:tab w:val="left" w:pos="14656"/>
-        </w:tabs>
-        <w:rPr>
-          <w:lang w:val="en-US"/>
-        </w:rPr>
-      </w:pPr>
+        <w:t xml:space="preserve">Unfortunately, there is no buffer flush function in VideoCapture devices. So we have to emulate the flush function. Check out lines 176-180 </w:t>
+      </w:r>
+      <w:r>
+        <w:rPr>
+          <w:lang w:val="en-US"/>
+        </w:rPr>
+        <w:t xml:space="preserve">from salience.cpp, </w:t>
+      </w:r>
+      <w:r>
+        <w:rPr>
+          <w:lang w:val="en-US"/>
+        </w:rPr>
+        <w:t>shown in Code Snippet 1.</w:t>
+      </w:r>
     </w:p>
     <w:p>
       <w:pPr>
@@ -933,6 +1171,136 @@
         </w:rPr>
         <w:t>Only play with this adjustment once you are happy that your feature maps are complete. Since adding more maps, and other processing will slow the program down and cause the pseudo-flushing not to work fully.</w:t>
       </w:r>
+    </w:p>
+    <w:p>
+      <w:pPr>
+        <w:rPr>
+          <w:lang w:val="en-US"/>
+        </w:rPr>
+      </w:pPr>
+    </w:p>
+    <w:p>
+      <w:pPr>
+        <w:rPr>
+          <w:b/>
+          <w:lang w:val="en-US"/>
+        </w:rPr>
+      </w:pPr>
+      <w:r>
+        <w:rPr>
+          <w:b/>
+          <w:lang w:val="en-US"/>
+        </w:rPr>
+        <w:t>References</w:t>
+      </w:r>
+    </w:p>
+    <w:p>
+      <w:pPr>
+        <w:rPr>
+          <w:b/>
+          <w:lang w:val="en-US"/>
+        </w:rPr>
+      </w:pPr>
+    </w:p>
+    <w:p>
+      <w:r>
+        <w:t>Rogers J, Page-Bailey K and Culverhouse PF</w:t>
+      </w:r>
+      <w:r>
+        <w:t xml:space="preserve">. (2017) </w:t>
+      </w:r>
+      <w:r>
+        <w:t>The Plymouth OWL, a new open-source robot for stereo depth using vergence and disparity</w:t>
+      </w:r>
+      <w:r>
+        <w:t>.</w:t>
+      </w:r>
+      <w:r>
+        <w:t xml:space="preserve"> Internal report 2017-01: Centre for Robotics &amp; Neural Systems, University of Plymouth, 2017</w:t>
+      </w:r>
+      <w:r>
+        <w:t xml:space="preserve">. </w:t>
+      </w:r>
+      <w:hyperlink r:id="rId6" w:history="1">
+        <w:r>
+          <w:rPr>
+            <w:rStyle w:val="Hyperlink"/>
+          </w:rPr>
+          <w:t>https://www.plymouth.ac.uk/uploads/production/document/path/9/9273/OWL-paper-short.pdf</w:t>
+        </w:r>
+      </w:hyperlink>
+    </w:p>
+    <w:p>
+      <w:pPr>
+        <w:spacing w:before="100" w:beforeAutospacing="1" w:after="100" w:afterAutospacing="1"/>
+        <w:rPr>
+          <w:lang w:val="en-US"/>
+        </w:rPr>
+      </w:pPr>
+      <w:r>
+        <w:rPr>
+          <w:lang w:val="en-US"/>
+        </w:rPr>
+        <w:t>Tatler, Hayhoe, Land &amp; Ballard (2011) Eye guidance in natural vision: Reinterpreting salience. J Vis. 2011; 11(5)</w:t>
+      </w:r>
+      <w:r>
+        <w:rPr>
+          <w:lang w:val="en-US"/>
+        </w:rPr>
+        <w:t>.</w:t>
+      </w:r>
+      <w:r>
+        <w:rPr>
+          <w:lang w:val="en-US"/>
+        </w:rPr>
+        <w:t xml:space="preserve"> </w:t>
+      </w:r>
+      <w:r>
+        <w:rPr>
+          <w:lang w:val="en-US"/>
+        </w:rPr>
+        <w:t>DOI</w:t>
+      </w:r>
+      <w:r>
+        <w:rPr>
+          <w:lang w:val="en-US"/>
+        </w:rPr>
+        <w:t xml:space="preserve">:10.1167/11.5.5. </w:t>
+      </w:r>
+      <w:r>
+        <w:rPr>
+          <w:lang w:val="en-US"/>
+        </w:rPr>
+        <w:br/>
+      </w:r>
+      <w:r>
+        <w:rPr>
+          <w:lang w:val="en-US"/>
+        </w:rPr>
+        <w:t xml:space="preserve">(see </w:t>
+      </w:r>
+      <w:hyperlink r:id="rId7" w:history="1">
+        <w:r>
+          <w:rPr>
+            <w:rStyle w:val="Hyperlink"/>
+            <w:lang w:val="en-US"/>
+          </w:rPr>
+          <w:t>https://www.ncbi.nlm.nih.gov/pmc/articles/PMC3134223</w:t>
+        </w:r>
+      </w:hyperlink>
+      <w:r>
+        <w:rPr>
+          <w:lang w:val="en-US"/>
+        </w:rPr>
+        <w:t>).</w:t>
+      </w:r>
+    </w:p>
+    <w:p>
+      <w:pPr>
+        <w:rPr>
+          <w:lang w:val="en-US"/>
+        </w:rPr>
+      </w:pPr>
     </w:p>
     <w:sectPr>
       <w:pgSz w:w="11900" w:h="16840"/>
@@ -1412,6 +1780,52 @@
       <w:szCs w:val="20"/>
     </w:rPr>
   </w:style>
+  <w:style w:type="paragraph" w:styleId="NormalWeb">
+    <w:name w:val="Normal (Web)"/>
+    <w:basedOn w:val="Normal"/>
+    <w:uiPriority w:val="99"/>
+    <w:semiHidden/>
+    <w:unhideWhenUsed/>
+    <w:rsid w:val="00400F6B"/>
+    <w:rPr>
+      <w:rFonts w:ascii="Times New Roman" w:hAnsi="Times New Roman" w:cs="Times New Roman"/>
+    </w:rPr>
+  </w:style>
+  <w:style w:type="character" w:styleId="Hyperlink">
+    <w:name w:val="Hyperlink"/>
+    <w:basedOn w:val="DefaultParagraphFont"/>
+    <w:uiPriority w:val="99"/>
+    <w:unhideWhenUsed/>
+    <w:rsid w:val="00BE4C74"/>
+    <w:rPr>
+      <w:color w:val="0563C1" w:themeColor="hyperlink"/>
+      <w:u w:val="single"/>
+    </w:rPr>
+  </w:style>
+  <w:style w:type="character" w:styleId="UnresolvedMention">
+    <w:name w:val="Unresolved Mention"/>
+    <w:basedOn w:val="DefaultParagraphFont"/>
+    <w:uiPriority w:val="99"/>
+    <w:semiHidden/>
+    <w:unhideWhenUsed/>
+    <w:rsid w:val="00BE4C74"/>
+    <w:rPr>
+      <w:color w:val="605E5C"/>
+      <w:shd w:val="clear" w:color="auto" w:fill="E1DFDD"/>
+    </w:rPr>
+  </w:style>
+  <w:style w:type="character" w:styleId="FollowedHyperlink">
+    <w:name w:val="FollowedHyperlink"/>
+    <w:basedOn w:val="DefaultParagraphFont"/>
+    <w:uiPriority w:val="99"/>
+    <w:semiHidden/>
+    <w:unhideWhenUsed/>
+    <w:rsid w:val="00E92CFE"/>
+    <w:rPr>
+      <w:color w:val="954F72" w:themeColor="followedHyperlink"/>
+      <w:u w:val="single"/>
+    </w:rPr>
+  </w:style>
 </w:styles>
 </file>
 

</xml_diff>